<commit_message>
se agrega la tarea clase10
</commit_message>
<xml_diff>
--- a/Primera Entrega/Clase 9- Cierre Estructura/Alumnos/jhonatan obando/clase 9.docx
+++ b/Primera Entrega/Clase 9- Cierre Estructura/Alumnos/jhonatan obando/clase 9.docx
@@ -2,7 +2,1236 @@
 <file path=word/document.xml><?xml version="1.0" encoding="utf-8"?>
 <w:document xmlns:wpc="http://schemas.microsoft.com/office/word/2010/wordprocessingCanvas" xmlns:cx="http://schemas.microsoft.com/office/drawing/2014/chartex" xmlns:cx1="http://schemas.microsoft.com/office/drawing/2015/9/8/chartex" xmlns:cx2="http://schemas.microsoft.com/office/drawing/2015/10/21/chartex" xmlns:cx3="http://schemas.microsoft.com/office/drawing/2016/5/9/chartex" xmlns:cx4="http://schemas.microsoft.com/office/drawing/2016/5/10/chartex" xmlns:cx5="http://schemas.microsoft.com/office/drawing/2016/5/11/chartex" xmlns:cx6="http://schemas.microsoft.com/office/drawing/2016/5/12/chartex" xmlns:cx7="http://schemas.microsoft.com/office/drawing/2016/5/13/chartex" xmlns:cx8="http://schemas.microsoft.com/office/drawing/2016/5/14/chartex" xmlns:mc="http://schemas.openxmlformats.org/markup-compatibility/2006" xmlns:aink="http://schemas.microsoft.com/office/drawing/2016/ink" xmlns:am3d="http://schemas.microsoft.com/office/drawing/2017/model3d" xmlns:o="urn:schemas-microsoft-com:office:office" xmlns:oel="http://schemas.microsoft.com/office/2019/extlst" xmlns:r="http://schemas.openxmlformats.org/officeDocument/2006/relationships" xmlns:m="http://schemas.openxmlformats.org/officeDocument/2006/math" xmlns:v="urn:schemas-microsoft-com:vml" xmlns:wp14="http://schemas.microsoft.com/office/word/2010/wordprocessingDrawing" xmlns:wp="http://schemas.openxmlformats.org/drawingml/2006/wordprocessingDrawing" xmlns:w10="urn:schemas-microsoft-com:office:word" xmlns:w="http://schemas.openxmlformats.org/wordprocessingml/2006/main" xmlns:w14="http://schemas.microsoft.com/office/word/2010/wordml" xmlns:w15="http://schemas.microsoft.com/office/word/2012/wordml" xmlns:w16cex="http://schemas.microsoft.com/office/word/2018/wordml/cex" xmlns:w16cid="http://schemas.microsoft.com/office/word/2016/wordml/cid" xmlns:w16="http://schemas.microsoft.com/office/word/2018/wordml" xmlns:w16sdtdh="http://schemas.microsoft.com/office/word/2020/wordml/sdtdatahash" xmlns:w16se="http://schemas.microsoft.com/office/word/2015/wordml/symex" xmlns:wpg="http://schemas.microsoft.com/office/word/2010/wordprocessingGroup" xmlns:wpi="http://schemas.microsoft.com/office/word/2010/wordprocessingInk" xmlns:wne="http://schemas.microsoft.com/office/word/2006/wordml" xmlns:wps="http://schemas.microsoft.com/office/word/2010/wordprocessingShape" mc:Ignorable="w14 w15 w16se w16cid w16 w16cex w16sdtdh wp14">
   <w:body>
+    <w:p>
+      <w:r>
+        <w:t>COMPUTADORAS GAMA BAJA:</w:t>
+      </w:r>
+    </w:p>
+    <w:p>
+      <w:r>
+        <w:t>1ra computadora:</w:t>
+      </w:r>
+    </w:p>
+    <w:p>
+      <w:pPr>
+        <w:spacing w:line="240" w:lineRule="auto"/>
+      </w:pPr>
+      <w:r>
+        <w:t>Procesador: Intel Core i3 7100</w:t>
+      </w:r>
+    </w:p>
+    <w:p>
+      <w:pPr>
+        <w:spacing w:line="240" w:lineRule="auto"/>
+        <w:rPr>
+          <w:lang w:val="en-US"/>
+        </w:rPr>
+      </w:pPr>
+      <w:proofErr w:type="spellStart"/>
+      <w:r>
+        <w:rPr>
+          <w:lang w:val="en-US"/>
+        </w:rPr>
+        <w:t>Placa</w:t>
+      </w:r>
+      <w:proofErr w:type="spellEnd"/>
+      <w:r>
+        <w:rPr>
+          <w:lang w:val="en-US"/>
+        </w:rPr>
+        <w:t xml:space="preserve"> </w:t>
+      </w:r>
+      <w:proofErr w:type="spellStart"/>
+      <w:r>
+        <w:rPr>
+          <w:lang w:val="en-US"/>
+        </w:rPr>
+        <w:t>madre</w:t>
+      </w:r>
+      <w:proofErr w:type="spellEnd"/>
+      <w:r>
+        <w:rPr>
+          <w:lang w:val="en-US"/>
+        </w:rPr>
+        <w:t>: Motherboard gigabyte H310m M</w:t>
+      </w:r>
+      <w:r>
+        <w:rPr>
+          <w:lang w:val="en-US"/>
+        </w:rPr>
+        <w:t xml:space="preserve">.2 2.0 </w:t>
+      </w:r>
+      <w:proofErr w:type="spellStart"/>
+      <w:r>
+        <w:rPr>
+          <w:lang w:val="en-US"/>
+        </w:rPr>
+        <w:t>lga</w:t>
+      </w:r>
+      <w:proofErr w:type="spellEnd"/>
+      <w:r>
+        <w:rPr>
+          <w:lang w:val="en-US"/>
+        </w:rPr>
+        <w:t xml:space="preserve"> 1151 intel H310 </w:t>
+      </w:r>
+      <w:proofErr w:type="spellStart"/>
+      <w:r>
+        <w:rPr>
+          <w:lang w:val="en-US"/>
+        </w:rPr>
+        <w:t>atx</w:t>
+      </w:r>
+      <w:proofErr w:type="spellEnd"/>
+      <w:r>
+        <w:rPr>
+          <w:lang w:val="en-US"/>
+        </w:rPr>
+        <w:t xml:space="preserve"> M</w:t>
+      </w:r>
+    </w:p>
+    <w:p>
+      <w:pPr>
+        <w:spacing w:line="240" w:lineRule="auto"/>
+        <w:rPr>
+          <w:lang w:val="en-US"/>
+        </w:rPr>
+      </w:pPr>
+      <w:r>
+        <w:rPr>
+          <w:lang w:val="en-US"/>
+        </w:rPr>
+        <w:t xml:space="preserve">Ram: Memoria Ram color negro 4gb 1 </w:t>
+      </w:r>
+      <w:proofErr w:type="spellStart"/>
+      <w:r>
+        <w:rPr>
+          <w:lang w:val="en-US"/>
+        </w:rPr>
+        <w:t>Markvision</w:t>
+      </w:r>
+      <w:proofErr w:type="spellEnd"/>
+      <w:r>
+        <w:rPr>
+          <w:lang w:val="en-US"/>
+        </w:rPr>
+        <w:t xml:space="preserve"> MVD44096MLD-</w:t>
+      </w:r>
+      <w:r>
+        <w:rPr>
+          <w:lang w:val="en-US"/>
+        </w:rPr>
+        <w:t>24</w:t>
+      </w:r>
+    </w:p>
+    <w:p>
+      <w:pPr>
+        <w:spacing w:line="240" w:lineRule="auto"/>
+      </w:pPr>
+      <w:r>
+        <w:t xml:space="preserve">Memoria Secundaria: Disco duro interno </w:t>
+      </w:r>
+      <w:proofErr w:type="spellStart"/>
+      <w:r>
+        <w:t>T</w:t>
+      </w:r>
+      <w:r>
+        <w:t>odhiba</w:t>
+      </w:r>
+      <w:proofErr w:type="spellEnd"/>
+      <w:r>
+        <w:t xml:space="preserve"> MQ01ABF Series MQO1ABF050 500GB </w:t>
+      </w:r>
+    </w:p>
+    <w:p>
+      <w:pPr>
+        <w:spacing w:line="240" w:lineRule="auto"/>
+      </w:pPr>
+    </w:p>
+    <w:p>
+      <w:pPr>
+        <w:spacing w:line="240" w:lineRule="auto"/>
+      </w:pPr>
+      <w:r>
+        <w:t xml:space="preserve">2da computadora: </w:t>
+      </w:r>
+    </w:p>
+    <w:p>
+      <w:pPr>
+        <w:spacing w:line="240" w:lineRule="auto"/>
+        <w:rPr>
+          <w:lang w:val="en-US"/>
+        </w:rPr>
+      </w:pPr>
+      <w:proofErr w:type="spellStart"/>
+      <w:r>
+        <w:rPr>
+          <w:lang w:val="en-US"/>
+        </w:rPr>
+        <w:t>Procesador</w:t>
+      </w:r>
+      <w:proofErr w:type="spellEnd"/>
+      <w:r>
+        <w:rPr>
+          <w:lang w:val="en-US"/>
+        </w:rPr>
+        <w:t xml:space="preserve">: </w:t>
+      </w:r>
+      <w:r>
+        <w:rPr>
+          <w:lang w:val="en-US"/>
+        </w:rPr>
+        <w:t>Rysen3 2200g</w:t>
+      </w:r>
+    </w:p>
+    <w:p>
+      <w:pPr>
+        <w:spacing w:line="240" w:lineRule="auto"/>
+        <w:rPr>
+          <w:lang w:val="en-US"/>
+        </w:rPr>
+      </w:pPr>
+      <w:proofErr w:type="spellStart"/>
+      <w:r>
+        <w:rPr>
+          <w:lang w:val="en-US"/>
+        </w:rPr>
+        <w:t>Placa</w:t>
+      </w:r>
+      <w:proofErr w:type="spellEnd"/>
+      <w:r>
+        <w:rPr>
+          <w:lang w:val="en-US"/>
+        </w:rPr>
+        <w:t xml:space="preserve"> </w:t>
+      </w:r>
+      <w:proofErr w:type="spellStart"/>
+      <w:r>
+        <w:rPr>
+          <w:lang w:val="en-US"/>
+        </w:rPr>
+        <w:t>madre</w:t>
+      </w:r>
+      <w:proofErr w:type="spellEnd"/>
+      <w:r>
+        <w:rPr>
+          <w:lang w:val="en-US"/>
+        </w:rPr>
+        <w:t xml:space="preserve">: Motherboard </w:t>
+      </w:r>
+      <w:proofErr w:type="spellStart"/>
+      <w:r>
+        <w:rPr>
+          <w:lang w:val="en-US"/>
+        </w:rPr>
+        <w:t>asus</w:t>
+      </w:r>
+      <w:proofErr w:type="spellEnd"/>
+      <w:r>
+        <w:rPr>
+          <w:lang w:val="en-US"/>
+        </w:rPr>
+        <w:t xml:space="preserve"> prime A520m K </w:t>
+      </w:r>
+      <w:proofErr w:type="spellStart"/>
+      <w:r>
+        <w:rPr>
+          <w:lang w:val="en-US"/>
+        </w:rPr>
+        <w:t>Amd</w:t>
+      </w:r>
+      <w:proofErr w:type="spellEnd"/>
+      <w:r>
+        <w:rPr>
+          <w:lang w:val="en-US"/>
+        </w:rPr>
+        <w:t xml:space="preserve"> Ryzen</w:t>
+      </w:r>
+    </w:p>
+    <w:p>
+      <w:pPr>
+        <w:spacing w:line="240" w:lineRule="auto"/>
+        <w:rPr>
+          <w:lang w:val="en-US"/>
+        </w:rPr>
+      </w:pPr>
+      <w:r>
+        <w:rPr>
+          <w:lang w:val="en-US"/>
+        </w:rPr>
+        <w:t xml:space="preserve">Ram: </w:t>
+      </w:r>
+      <w:r>
+        <w:rPr>
+          <w:lang w:val="en-US"/>
+        </w:rPr>
+        <w:t>MEMORIA RAM DDR4 KINGSTON 4GB 2666MHZ</w:t>
+      </w:r>
+    </w:p>
+    <w:p>
+      <w:pPr>
+        <w:spacing w:line="240" w:lineRule="auto"/>
+      </w:pPr>
+      <w:r>
+        <w:t xml:space="preserve">Memoria Secundaria: Disco duro interno </w:t>
+      </w:r>
+      <w:proofErr w:type="spellStart"/>
+      <w:r>
+        <w:t>T</w:t>
+      </w:r>
+      <w:r>
+        <w:t>odhiba</w:t>
+      </w:r>
+      <w:proofErr w:type="spellEnd"/>
+      <w:r>
+        <w:t xml:space="preserve"> MQ01ABF Series MQO1ABF050 500GB </w:t>
+      </w:r>
+    </w:p>
+    <w:p>
+      <w:pPr>
+        <w:spacing w:line="240" w:lineRule="auto"/>
+      </w:pPr>
+    </w:p>
+    <w:p>
+      <w:pPr>
+        <w:spacing w:line="240" w:lineRule="auto"/>
+      </w:pPr>
+      <w:r>
+        <w:t>3ra computadora:</w:t>
+      </w:r>
+    </w:p>
+    <w:p>
+      <w:pPr>
+        <w:spacing w:line="240" w:lineRule="auto"/>
+      </w:pPr>
+      <w:r>
+        <w:t>Procesador:  Procesador Intel Core i3-9100 BX80684I39100 de 4 núcleos y 4.2GHz de frecuencia con gráfica integrada</w:t>
+      </w:r>
+      <w:r>
+        <w:cr/>
+        <w:t xml:space="preserve">Placa Madre: </w:t>
+      </w:r>
+      <w:proofErr w:type="spellStart"/>
+      <w:r>
+        <w:t>Mother</w:t>
+      </w:r>
+      <w:proofErr w:type="spellEnd"/>
+      <w:r>
+        <w:t xml:space="preserve"> </w:t>
+      </w:r>
+      <w:proofErr w:type="spellStart"/>
+      <w:r>
+        <w:t>Asrock</w:t>
+      </w:r>
+      <w:proofErr w:type="spellEnd"/>
+      <w:r>
+        <w:t xml:space="preserve"> Intel H310cm-hdv 1151 </w:t>
+      </w:r>
+      <w:proofErr w:type="spellStart"/>
+      <w:r>
+        <w:t>Hdmi</w:t>
+      </w:r>
+      <w:proofErr w:type="spellEnd"/>
+      <w:r>
+        <w:t xml:space="preserve"> </w:t>
+      </w:r>
+      <w:proofErr w:type="spellStart"/>
+      <w:r>
+        <w:t>Dvi</w:t>
+      </w:r>
+      <w:proofErr w:type="spellEnd"/>
+      <w:r>
+        <w:t xml:space="preserve"> </w:t>
+      </w:r>
+      <w:proofErr w:type="spellStart"/>
+      <w:r>
+        <w:t>Usb</w:t>
+      </w:r>
+      <w:proofErr w:type="spellEnd"/>
+      <w:r>
+        <w:t xml:space="preserve"> 3.0 Ddr4 Pc</w:t>
+      </w:r>
+      <w:r>
+        <w:cr/>
+      </w:r>
+      <w:proofErr w:type="spellStart"/>
+      <w:r>
+        <w:t>Ram</w:t>
+      </w:r>
+      <w:proofErr w:type="spellEnd"/>
+      <w:r>
+        <w:t xml:space="preserve">: Memoria RAM color negro 4GB 1 </w:t>
+      </w:r>
+      <w:proofErr w:type="spellStart"/>
+      <w:r>
+        <w:t>Markvision</w:t>
+      </w:r>
+      <w:proofErr w:type="spellEnd"/>
+      <w:r>
+        <w:t xml:space="preserve"> MVD44096MLD-24</w:t>
+      </w:r>
+      <w:r>
+        <w:cr/>
+        <w:t>Memoria secundaria: Disco duro interno Toshiba MQ01ABF Series MQ01ABF050 500GB plata y negro</w:t>
+      </w:r>
+    </w:p>
+    <w:p>
+      <w:r>
+        <w:t xml:space="preserve">COMPUTADORAS GAMA </w:t>
+      </w:r>
+      <w:r>
+        <w:t>MEDIA</w:t>
+      </w:r>
+      <w:r>
+        <w:t>:</w:t>
+      </w:r>
+    </w:p>
+    <w:p>
+      <w:pPr>
+        <w:spacing w:line="240" w:lineRule="auto"/>
+        <w:rPr>
+          <w:lang w:val="en-US"/>
+        </w:rPr>
+      </w:pPr>
+      <w:proofErr w:type="spellStart"/>
+      <w:r>
+        <w:rPr>
+          <w:lang w:val="en-US"/>
+        </w:rPr>
+        <w:t>Procesador</w:t>
+      </w:r>
+      <w:proofErr w:type="spellEnd"/>
+      <w:r>
+        <w:rPr>
+          <w:lang w:val="en-US"/>
+        </w:rPr>
+        <w:t xml:space="preserve">: </w:t>
+      </w:r>
+      <w:r>
+        <w:rPr>
+          <w:lang w:val="en-US"/>
+        </w:rPr>
+        <w:t>INTEL CORE I5 10400F</w:t>
+      </w:r>
+    </w:p>
+    <w:p>
+      <w:pPr>
+        <w:spacing w:line="240" w:lineRule="auto"/>
+        <w:rPr>
+          <w:lang w:val="en-US"/>
+        </w:rPr>
+      </w:pPr>
+      <w:proofErr w:type="spellStart"/>
+      <w:r>
+        <w:rPr>
+          <w:lang w:val="en-US"/>
+        </w:rPr>
+        <w:t>Placa</w:t>
+      </w:r>
+      <w:proofErr w:type="spellEnd"/>
+      <w:r>
+        <w:rPr>
+          <w:lang w:val="en-US"/>
+        </w:rPr>
+        <w:t xml:space="preserve"> </w:t>
+      </w:r>
+      <w:proofErr w:type="spellStart"/>
+      <w:r>
+        <w:rPr>
+          <w:lang w:val="en-US"/>
+        </w:rPr>
+        <w:t>madre</w:t>
+      </w:r>
+      <w:proofErr w:type="spellEnd"/>
+      <w:r>
+        <w:rPr>
+          <w:lang w:val="en-US"/>
+        </w:rPr>
+        <w:t>:</w:t>
+      </w:r>
+      <w:r>
+        <w:rPr>
+          <w:lang w:val="en-US"/>
+        </w:rPr>
+        <w:t xml:space="preserve"> </w:t>
+      </w:r>
+      <w:r>
+        <w:rPr>
+          <w:lang w:val="en-US"/>
+        </w:rPr>
+        <w:t>ASUS PRIME B460M</w:t>
+      </w:r>
+    </w:p>
+    <w:p>
+      <w:pPr>
+        <w:spacing w:line="240" w:lineRule="auto"/>
+        <w:rPr>
+          <w:lang w:val="en-US"/>
+        </w:rPr>
+      </w:pPr>
+      <w:r>
+        <w:rPr>
+          <w:lang w:val="en-US"/>
+        </w:rPr>
+        <w:t xml:space="preserve">Ram: </w:t>
+      </w:r>
+      <w:r>
+        <w:rPr>
+          <w:lang w:val="en-US"/>
+        </w:rPr>
+        <w:t>MEMORIA RAM DDR4 KINGSTON 4GB 2666MHZ</w:t>
+      </w:r>
+    </w:p>
+    <w:p>
+      <w:pPr>
+        <w:spacing w:line="240" w:lineRule="auto"/>
+      </w:pPr>
+      <w:r>
+        <w:t xml:space="preserve">Memoria Secundaria: </w:t>
+      </w:r>
+      <w:r>
+        <w:t>Disco sólido interno Kingston 480G</w:t>
+      </w:r>
+    </w:p>
+    <w:p>
+      <w:pPr>
+        <w:spacing w:line="240" w:lineRule="auto"/>
+        <w:rPr>
+          <w:lang w:val="en-US"/>
+        </w:rPr>
+      </w:pPr>
+      <w:r>
+        <w:rPr>
+          <w:lang w:val="en-US"/>
+        </w:rPr>
+        <w:t xml:space="preserve">GPU: </w:t>
+      </w:r>
+      <w:r>
+        <w:rPr>
+          <w:lang w:val="en-US"/>
+        </w:rPr>
+        <w:t>GeForce GT 1030 2GD4 LP OC</w:t>
+      </w:r>
+    </w:p>
+    <w:p>
+      <w:pPr>
+        <w:rPr>
+          <w:lang w:val="en-US"/>
+        </w:rPr>
+      </w:pPr>
+    </w:p>
+    <w:p>
+      <w:pPr>
+        <w:spacing w:line="240" w:lineRule="auto"/>
+        <w:rPr>
+          <w:lang w:val="en-US"/>
+        </w:rPr>
+      </w:pPr>
+      <w:proofErr w:type="spellStart"/>
+      <w:r>
+        <w:rPr>
+          <w:lang w:val="en-US"/>
+        </w:rPr>
+        <w:t>Procesador</w:t>
+      </w:r>
+      <w:proofErr w:type="spellEnd"/>
+      <w:r>
+        <w:rPr>
+          <w:lang w:val="en-US"/>
+        </w:rPr>
+        <w:t>: AM4 Ryzen 5 3600</w:t>
+      </w:r>
+    </w:p>
+    <w:p>
+      <w:pPr>
+        <w:spacing w:line="240" w:lineRule="auto"/>
+        <w:rPr>
+          <w:lang w:val="en-US"/>
+        </w:rPr>
+      </w:pPr>
+      <w:proofErr w:type="spellStart"/>
+      <w:r>
+        <w:rPr>
+          <w:lang w:val="en-US"/>
+        </w:rPr>
+        <w:t>Placa</w:t>
+      </w:r>
+      <w:proofErr w:type="spellEnd"/>
+      <w:r>
+        <w:rPr>
+          <w:lang w:val="en-US"/>
+        </w:rPr>
+        <w:t xml:space="preserve"> </w:t>
+      </w:r>
+      <w:proofErr w:type="spellStart"/>
+      <w:r>
+        <w:rPr>
+          <w:lang w:val="en-US"/>
+        </w:rPr>
+        <w:t>madre</w:t>
+      </w:r>
+      <w:proofErr w:type="spellEnd"/>
+      <w:r>
+        <w:rPr>
+          <w:lang w:val="en-US"/>
+        </w:rPr>
+        <w:t>:</w:t>
+      </w:r>
+      <w:r>
+        <w:rPr>
+          <w:lang w:val="en-US"/>
+        </w:rPr>
+        <w:t xml:space="preserve"> </w:t>
+      </w:r>
+      <w:r>
+        <w:rPr>
+          <w:lang w:val="en-US"/>
+        </w:rPr>
+        <w:t xml:space="preserve">A320M </w:t>
+      </w:r>
+      <w:proofErr w:type="spellStart"/>
+      <w:r>
+        <w:rPr>
+          <w:lang w:val="en-US"/>
+        </w:rPr>
+        <w:t>Asrock</w:t>
+      </w:r>
+      <w:proofErr w:type="spellEnd"/>
+    </w:p>
+    <w:p>
+      <w:pPr>
+        <w:spacing w:line="240" w:lineRule="auto"/>
+        <w:rPr>
+          <w:lang w:val="en-US"/>
+        </w:rPr>
+      </w:pPr>
+      <w:r>
+        <w:rPr>
+          <w:lang w:val="en-US"/>
+        </w:rPr>
+        <w:t xml:space="preserve">Ram: </w:t>
+      </w:r>
+      <w:r>
+        <w:rPr>
+          <w:lang w:val="en-US"/>
+        </w:rPr>
+        <w:t>MEMORIA RAM DDR4 KINGSTON 4GB 2666MHZ</w:t>
+      </w:r>
+    </w:p>
+    <w:p>
+      <w:pPr>
+        <w:spacing w:line="240" w:lineRule="auto"/>
+      </w:pPr>
+      <w:r>
+        <w:t xml:space="preserve">Memoria Secundaria: </w:t>
+      </w:r>
+      <w:r>
+        <w:t>SSD 960GB KINGSTON</w:t>
+      </w:r>
+    </w:p>
+    <w:p>
+      <w:pPr>
+        <w:spacing w:line="240" w:lineRule="auto"/>
+        <w:rPr>
+          <w:lang w:val="en-US"/>
+        </w:rPr>
+      </w:pPr>
+      <w:r>
+        <w:rPr>
+          <w:lang w:val="en-US"/>
+        </w:rPr>
+        <w:t>GPU:</w:t>
+      </w:r>
+      <w:r>
+        <w:rPr>
+          <w:lang w:val="en-US"/>
+        </w:rPr>
+        <w:t xml:space="preserve"> </w:t>
+      </w:r>
+      <w:r>
+        <w:rPr>
+          <w:lang w:val="en-US"/>
+        </w:rPr>
+        <w:t>AMD Radeon RX 5500XT 4GB</w:t>
+      </w:r>
+    </w:p>
+    <w:p>
+      <w:pPr>
+        <w:spacing w:line="240" w:lineRule="auto"/>
+      </w:pPr>
+      <w:r>
+        <w:lastRenderedPageBreak/>
+        <w:t xml:space="preserve">Procesador: </w:t>
+      </w:r>
+      <w:r>
+        <w:t>Intel® Core™ i5 10400F</w:t>
+      </w:r>
+    </w:p>
+    <w:p>
+      <w:pPr>
+        <w:spacing w:line="240" w:lineRule="auto"/>
+      </w:pPr>
+      <w:r>
+        <w:t>Placa madre:</w:t>
+      </w:r>
+      <w:r>
+        <w:t xml:space="preserve"> </w:t>
+      </w:r>
+      <w:r>
+        <w:t xml:space="preserve">Asus TUF </w:t>
+      </w:r>
+      <w:proofErr w:type="spellStart"/>
+      <w:r>
+        <w:t>Gaming</w:t>
+      </w:r>
+      <w:proofErr w:type="spellEnd"/>
+      <w:r>
+        <w:t xml:space="preserve"> X570-Plus</w:t>
+      </w:r>
+    </w:p>
+    <w:p>
+      <w:pPr>
+        <w:spacing w:line="240" w:lineRule="auto"/>
+      </w:pPr>
+      <w:proofErr w:type="spellStart"/>
+      <w:r>
+        <w:t>Ram</w:t>
+      </w:r>
+      <w:proofErr w:type="spellEnd"/>
+      <w:r>
+        <w:t xml:space="preserve">: </w:t>
+      </w:r>
+      <w:r>
+        <w:t>DDR4 (3200 11ª Gen. Intel)3000/2933/2666/2400/2133 hasta 32GB</w:t>
+      </w:r>
+    </w:p>
+    <w:p>
+      <w:pPr>
+        <w:spacing w:line="240" w:lineRule="auto"/>
+      </w:pPr>
+      <w:r>
+        <w:t xml:space="preserve">Memoria Secundaria: </w:t>
+      </w:r>
+      <w:r>
+        <w:t>Disco sólido interno Kingston NV1 500G</w:t>
+      </w:r>
+    </w:p>
+    <w:p>
+      <w:pPr>
+        <w:spacing w:line="240" w:lineRule="auto"/>
+      </w:pPr>
+      <w:r>
+        <w:t>GPU:</w:t>
+      </w:r>
+      <w:r>
+        <w:t xml:space="preserve"> </w:t>
+      </w:r>
+      <w:r>
+        <w:t>Marca NVIDIA® Modelo GeForce® GTX 1650</w:t>
+      </w:r>
+    </w:p>
     <w:p/>
+    <w:p>
+      <w:r>
+        <w:t xml:space="preserve">COMPUTADORAS GAMA </w:t>
+      </w:r>
+      <w:proofErr w:type="spellStart"/>
+      <w:r>
+        <w:t>AlTA</w:t>
+      </w:r>
+      <w:proofErr w:type="spellEnd"/>
+      <w:r>
+        <w:t>:</w:t>
+      </w:r>
+    </w:p>
+    <w:p>
+      <w:pPr>
+        <w:spacing w:line="240" w:lineRule="auto"/>
+      </w:pPr>
+      <w:r>
+        <w:t xml:space="preserve">Procesador: </w:t>
+      </w:r>
+      <w:r>
+        <w:t>Core i7-10700</w:t>
+      </w:r>
+    </w:p>
+    <w:p>
+      <w:pPr>
+        <w:spacing w:line="240" w:lineRule="auto"/>
+        <w:rPr>
+          <w:lang w:val="en-US"/>
+        </w:rPr>
+      </w:pPr>
+      <w:proofErr w:type="spellStart"/>
+      <w:r>
+        <w:rPr>
+          <w:lang w:val="en-US"/>
+        </w:rPr>
+        <w:t>Placa</w:t>
+      </w:r>
+      <w:proofErr w:type="spellEnd"/>
+      <w:r>
+        <w:rPr>
+          <w:lang w:val="en-US"/>
+        </w:rPr>
+        <w:t xml:space="preserve"> </w:t>
+      </w:r>
+      <w:proofErr w:type="spellStart"/>
+      <w:r>
+        <w:rPr>
+          <w:lang w:val="en-US"/>
+        </w:rPr>
+        <w:t>madre</w:t>
+      </w:r>
+      <w:proofErr w:type="spellEnd"/>
+      <w:r>
+        <w:rPr>
+          <w:lang w:val="en-US"/>
+        </w:rPr>
+        <w:t xml:space="preserve">: </w:t>
+      </w:r>
+      <w:r>
+        <w:rPr>
+          <w:lang w:val="en-US"/>
+        </w:rPr>
+        <w:t xml:space="preserve">Motherboard 1200 11°Gen - </w:t>
+      </w:r>
+      <w:proofErr w:type="spellStart"/>
+      <w:r>
+        <w:rPr>
+          <w:lang w:val="en-US"/>
+        </w:rPr>
+        <w:t>Msi</w:t>
+      </w:r>
+      <w:proofErr w:type="spellEnd"/>
+      <w:r>
+        <w:rPr>
+          <w:lang w:val="en-US"/>
+        </w:rPr>
+        <w:t xml:space="preserve"> Z590 GAMING CARBON WIFI</w:t>
+      </w:r>
+    </w:p>
+    <w:p>
+      <w:pPr>
+        <w:spacing w:line="240" w:lineRule="auto"/>
+        <w:rPr>
+          <w:lang w:val="en-US"/>
+        </w:rPr>
+      </w:pPr>
+      <w:r>
+        <w:rPr>
+          <w:lang w:val="en-US"/>
+        </w:rPr>
+        <w:t xml:space="preserve">Ram: </w:t>
+      </w:r>
+      <w:proofErr w:type="gramStart"/>
+      <w:r>
+        <w:rPr>
+          <w:lang w:val="en-US"/>
+        </w:rPr>
+        <w:t>G.SKILL</w:t>
+      </w:r>
+      <w:proofErr w:type="gramEnd"/>
+      <w:r>
+        <w:rPr>
+          <w:lang w:val="en-US"/>
+        </w:rPr>
+        <w:t xml:space="preserve"> F4-3200C16D-32GTZA</w:t>
+      </w:r>
+    </w:p>
+    <w:p>
+      <w:pPr>
+        <w:spacing w:line="240" w:lineRule="auto"/>
+        <w:rPr>
+          <w:lang w:val="en-US"/>
+        </w:rPr>
+      </w:pPr>
+      <w:r>
+        <w:rPr>
+          <w:lang w:val="en-US"/>
+        </w:rPr>
+        <w:t xml:space="preserve">Memoria </w:t>
+      </w:r>
+      <w:proofErr w:type="spellStart"/>
+      <w:r>
+        <w:rPr>
+          <w:lang w:val="en-US"/>
+        </w:rPr>
+        <w:t>Secundaria</w:t>
+      </w:r>
+      <w:proofErr w:type="spellEnd"/>
+      <w:r>
+        <w:rPr>
+          <w:lang w:val="en-US"/>
+        </w:rPr>
+        <w:t xml:space="preserve">: </w:t>
+      </w:r>
+      <w:r>
+        <w:rPr>
+          <w:lang w:val="en-US"/>
+        </w:rPr>
+        <w:t>Memoria RAM Fury Beast DDR4</w:t>
+      </w:r>
+    </w:p>
+    <w:p>
+      <w:pPr>
+        <w:spacing w:line="240" w:lineRule="auto"/>
+        <w:rPr>
+          <w:lang w:val="en-US"/>
+        </w:rPr>
+      </w:pPr>
+      <w:r>
+        <w:rPr>
+          <w:lang w:val="en-US"/>
+        </w:rPr>
+        <w:t xml:space="preserve">GPU: </w:t>
+      </w:r>
+      <w:r>
+        <w:rPr>
+          <w:lang w:val="en-US"/>
+        </w:rPr>
+        <w:t xml:space="preserve">GeForce RTX 3090 24Gb Asus Rog </w:t>
+      </w:r>
+      <w:proofErr w:type="spellStart"/>
+      <w:r>
+        <w:rPr>
+          <w:lang w:val="en-US"/>
+        </w:rPr>
+        <w:t>Strix</w:t>
+      </w:r>
+      <w:proofErr w:type="spellEnd"/>
+      <w:r>
+        <w:rPr>
+          <w:lang w:val="en-US"/>
+        </w:rPr>
+        <w:t xml:space="preserve"> Gaming </w:t>
+      </w:r>
+      <w:proofErr w:type="spellStart"/>
+      <w:r>
+        <w:rPr>
+          <w:lang w:val="en-US"/>
+        </w:rPr>
+        <w:t>Oc</w:t>
+      </w:r>
+      <w:proofErr w:type="spellEnd"/>
+      <w:r>
+        <w:rPr>
+          <w:lang w:val="en-US"/>
+        </w:rPr>
+        <w:t xml:space="preserve"> Blanco</w:t>
+      </w:r>
+    </w:p>
+    <w:p>
+      <w:pPr>
+        <w:spacing w:line="240" w:lineRule="auto"/>
+        <w:rPr>
+          <w:lang w:val="en-US"/>
+        </w:rPr>
+      </w:pPr>
+    </w:p>
+    <w:p>
+      <w:pPr>
+        <w:spacing w:line="240" w:lineRule="auto"/>
+      </w:pPr>
+      <w:r>
+        <w:t xml:space="preserve">Procesador: </w:t>
+      </w:r>
+      <w:proofErr w:type="spellStart"/>
+      <w:r>
+        <w:t>Amd</w:t>
+      </w:r>
+      <w:proofErr w:type="spellEnd"/>
+      <w:r>
+        <w:t xml:space="preserve"> Ryzen 7 3800xt</w:t>
+      </w:r>
+    </w:p>
+    <w:p>
+      <w:pPr>
+        <w:spacing w:line="240" w:lineRule="auto"/>
+      </w:pPr>
+      <w:r>
+        <w:t xml:space="preserve">Placa madre: ASUS ROG </w:t>
+      </w:r>
+      <w:proofErr w:type="spellStart"/>
+      <w:r>
+        <w:t>Strix</w:t>
+      </w:r>
+      <w:proofErr w:type="spellEnd"/>
+      <w:r>
+        <w:t xml:space="preserve"> X570-E</w:t>
+      </w:r>
+    </w:p>
+    <w:p>
+      <w:pPr>
+        <w:spacing w:line="240" w:lineRule="auto"/>
+      </w:pPr>
+      <w:proofErr w:type="spellStart"/>
+      <w:r>
+        <w:t>Ram</w:t>
+      </w:r>
+      <w:proofErr w:type="spellEnd"/>
+      <w:r>
+        <w:t xml:space="preserve">: </w:t>
+      </w:r>
+      <w:r>
+        <w:t>DDR4 de hasta 128 GB</w:t>
+      </w:r>
+    </w:p>
+    <w:p>
+      <w:pPr>
+        <w:spacing w:line="240" w:lineRule="auto"/>
+      </w:pPr>
+      <w:r>
+        <w:t>Memoria Secundaria: SSD 2TB ADATA M2 NVME</w:t>
+      </w:r>
+    </w:p>
+    <w:p>
+      <w:pPr>
+        <w:spacing w:line="240" w:lineRule="auto"/>
+      </w:pPr>
+      <w:r>
+        <w:t>GPU:</w:t>
+      </w:r>
+      <w:r>
+        <w:t xml:space="preserve"> </w:t>
+      </w:r>
+      <w:r>
+        <w:t>Gigabyte RTX 3080</w:t>
+      </w:r>
+    </w:p>
+    <w:p>
+      <w:pPr>
+        <w:spacing w:line="240" w:lineRule="auto"/>
+      </w:pPr>
+    </w:p>
+    <w:p>
+      <w:pPr>
+        <w:spacing w:line="240" w:lineRule="auto"/>
+      </w:pPr>
+      <w:r>
+        <w:t xml:space="preserve">Procesador: </w:t>
+      </w:r>
+      <w:r>
+        <w:t>Intel Core i9-9900K</w:t>
+      </w:r>
+    </w:p>
+    <w:p>
+      <w:pPr>
+        <w:spacing w:line="240" w:lineRule="auto"/>
+      </w:pPr>
+      <w:r>
+        <w:t xml:space="preserve">Placa madre: </w:t>
+      </w:r>
+      <w:r>
+        <w:t>ASUS TUF Z690-PLUS</w:t>
+      </w:r>
+    </w:p>
+    <w:p>
+      <w:pPr>
+        <w:spacing w:line="240" w:lineRule="auto"/>
+        <w:rPr>
+          <w:lang w:val="en-US"/>
+        </w:rPr>
+      </w:pPr>
+      <w:r>
+        <w:rPr>
+          <w:lang w:val="en-US"/>
+        </w:rPr>
+        <w:t>Ram: 2 x DDR4 16GB 3600MHZ</w:t>
+      </w:r>
+    </w:p>
+    <w:p>
+      <w:pPr>
+        <w:spacing w:line="240" w:lineRule="auto"/>
+      </w:pPr>
+      <w:r>
+        <w:t xml:space="preserve">Memoria Secundaria: </w:t>
+      </w:r>
+      <w:r>
+        <w:t xml:space="preserve">Disco </w:t>
+      </w:r>
+      <w:proofErr w:type="spellStart"/>
+      <w:r>
+        <w:t>Ssd</w:t>
+      </w:r>
+      <w:proofErr w:type="spellEnd"/>
+      <w:r>
+        <w:t xml:space="preserve"> </w:t>
+      </w:r>
+      <w:proofErr w:type="spellStart"/>
+      <w:r>
+        <w:t>Corsair</w:t>
+      </w:r>
+      <w:proofErr w:type="spellEnd"/>
+      <w:r>
+        <w:t xml:space="preserve"> </w:t>
+      </w:r>
+      <w:r>
+        <w:t>2</w:t>
+      </w:r>
+      <w:r>
+        <w:t xml:space="preserve">tb Mp600 Pro </w:t>
+      </w:r>
+      <w:proofErr w:type="spellStart"/>
+      <w:r>
+        <w:t>Lpx</w:t>
+      </w:r>
+      <w:proofErr w:type="spellEnd"/>
+      <w:r>
+        <w:t xml:space="preserve"> </w:t>
+      </w:r>
+      <w:proofErr w:type="spellStart"/>
+      <w:r>
+        <w:t>Pcie</w:t>
+      </w:r>
+      <w:proofErr w:type="spellEnd"/>
+      <w:r>
+        <w:t xml:space="preserve"> Gen4 Nvm2</w:t>
+      </w:r>
+    </w:p>
+    <w:p>
+      <w:pPr>
+        <w:spacing w:line="240" w:lineRule="auto"/>
+        <w:rPr>
+          <w:lang w:val="en-US"/>
+        </w:rPr>
+      </w:pPr>
+      <w:r>
+        <w:rPr>
+          <w:lang w:val="en-US"/>
+        </w:rPr>
+        <w:t xml:space="preserve">GPU: </w:t>
+      </w:r>
+      <w:r>
+        <w:rPr>
+          <w:lang w:val="en-US"/>
+        </w:rPr>
+        <w:t>NVIDIA GEFORCE RTX 3090</w:t>
+      </w:r>
+    </w:p>
+    <w:p>
+      <w:pPr>
+        <w:spacing w:line="240" w:lineRule="auto"/>
+        <w:rPr>
+          <w:lang w:val="en-US"/>
+        </w:rPr>
+      </w:pPr>
+    </w:p>
+    <w:p>
+      <w:pPr>
+        <w:spacing w:line="240" w:lineRule="auto"/>
+        <w:rPr>
+          <w:lang w:val="en-US"/>
+        </w:rPr>
+      </w:pPr>
+    </w:p>
+    <w:p>
+      <w:pPr>
+        <w:spacing w:line="240" w:lineRule="auto"/>
+        <w:rPr>
+          <w:lang w:val="en-US"/>
+        </w:rPr>
+      </w:pPr>
+    </w:p>
+    <w:p>
+      <w:pPr>
+        <w:spacing w:line="240" w:lineRule="auto"/>
+        <w:rPr>
+          <w:lang w:val="en-US"/>
+        </w:rPr>
+      </w:pPr>
+    </w:p>
+    <w:p>
+      <w:pPr>
+        <w:rPr>
+          <w:lang w:val="en-US"/>
+        </w:rPr>
+      </w:pPr>
+    </w:p>
+    <w:p>
+      <w:pPr>
+        <w:rPr>
+          <w:lang w:val="en-US"/>
+        </w:rPr>
+      </w:pPr>
+    </w:p>
+    <w:p>
+      <w:pPr>
+        <w:spacing w:line="240" w:lineRule="auto"/>
+        <w:rPr>
+          <w:lang w:val="en-US"/>
+        </w:rPr>
+      </w:pPr>
+    </w:p>
+    <w:p>
+      <w:pPr>
+        <w:spacing w:line="240" w:lineRule="auto"/>
+        <w:rPr>
+          <w:lang w:val="en-US"/>
+        </w:rPr>
+      </w:pPr>
+    </w:p>
+    <w:p>
+      <w:pPr>
+        <w:spacing w:line="240" w:lineRule="auto"/>
+        <w:rPr>
+          <w:lang w:val="en-US"/>
+        </w:rPr>
+      </w:pPr>
+    </w:p>
+    <w:p>
+      <w:pPr>
+        <w:spacing w:line="240" w:lineRule="auto"/>
+        <w:rPr>
+          <w:lang w:val="en-US"/>
+        </w:rPr>
+      </w:pPr>
+    </w:p>
+    <w:p>
+      <w:pPr>
+        <w:rPr>
+          <w:lang w:val="en-US"/>
+        </w:rPr>
+      </w:pPr>
+    </w:p>
+    <w:p>
+      <w:pPr>
+        <w:rPr>
+          <w:lang w:val="en-US"/>
+        </w:rPr>
+      </w:pPr>
+    </w:p>
+    <w:p>
+      <w:pPr>
+        <w:spacing w:line="240" w:lineRule="auto"/>
+        <w:rPr>
+          <w:lang w:val="en-US"/>
+        </w:rPr>
+      </w:pPr>
+    </w:p>
+    <w:p>
+      <w:pPr>
+        <w:spacing w:line="240" w:lineRule="auto"/>
+        <w:rPr>
+          <w:lang w:val="en-US"/>
+        </w:rPr>
+      </w:pPr>
+    </w:p>
+    <w:p>
+      <w:pPr>
+        <w:spacing w:line="240" w:lineRule="auto"/>
+        <w:rPr>
+          <w:lang w:val="en-US"/>
+        </w:rPr>
+      </w:pPr>
+    </w:p>
+    <w:p>
+      <w:pPr>
+        <w:rPr>
+          <w:lang w:val="en-US"/>
+        </w:rPr>
+      </w:pPr>
+    </w:p>
     <w:sectPr>
       <w:pgSz w:w="12240" w:h="15840"/>
       <w:pgMar w:top="1417" w:right="1701" w:bottom="1417" w:left="1701" w:header="708" w:footer="708" w:gutter="0"/>

</xml_diff>